<commit_message>
change a little the Report TTNT
</commit_message>
<xml_diff>
--- a/BAOCAOTTTN_VUTHIHAO.docx
+++ b/BAOCAOTTTN_VUTHIHAO.docx
@@ -20,7 +20,7 @@
           <w:sz w:val="32"/>
           <w:szCs w:val="32"/>
         </w:rPr>
-        <w:t>eBỘ THÔNG TIN VÀ TRUYỀN THÔNG</w:t>
+        <w:t>BỘ THÔNG TIN VÀ TRUYỀN THÔNG</w:t>
       </w:r>
     </w:p>
     <w:p>
@@ -1887,8 +1887,6 @@
         </w:rPr>
         <w:t>CP</w:t>
       </w:r>
-      <w:bookmarkStart w:id="163" w:name="_GoBack"/>
-      <w:bookmarkEnd w:id="163"/>
       <w:r>
         <w:rPr>
           <w:b/>
@@ -11940,7 +11938,20 @@
           <w:shd w:val="clear" w:color="auto" w:fill="FFFFFF"/>
           <w:lang w:eastAsia="ja-JP"/>
         </w:rPr>
-        <w:t>Hình 2. 10. Cơ chế hoạt động của mô hình ASP.Net MVC</w:t>
+        <w:t>Hình 2.</w:t>
+      </w:r>
+      <w:bookmarkStart w:id="163" w:name="_GoBack"/>
+      <w:bookmarkEnd w:id="163"/>
+      <w:r>
+        <w:rPr>
+          <w:rStyle w:val="23"/>
+          <w:rFonts w:eastAsia="MS Mincho"/>
+          <w:sz w:val="26"/>
+          <w:szCs w:val="26"/>
+          <w:shd w:val="clear" w:color="auto" w:fill="FFFFFF"/>
+          <w:lang w:eastAsia="ja-JP"/>
+        </w:rPr>
+        <w:t>10. Cơ chế hoạt động của mô hình ASP.Net MVC</w:t>
       </w:r>
       <w:r>
         <w:rPr>
@@ -13932,8 +13943,8 @@
       <w:pPr>
         <w:pStyle w:val="2"/>
       </w:pPr>
-      <w:bookmarkStart w:id="8" w:name="_Toc521046937"/>
-      <w:bookmarkStart w:id="9" w:name="_Toc459874762"/>
+      <w:bookmarkStart w:id="8" w:name="_Toc459874762"/>
+      <w:bookmarkStart w:id="9" w:name="_Toc521046937"/>
       <w:r>
         <w:t>MỞ ĐẦU</w:t>
       </w:r>
@@ -17262,8 +17273,8 @@
       <w:pPr>
         <w:pStyle w:val="2"/>
       </w:pPr>
-      <w:bookmarkStart w:id="37" w:name="_Toc459874772"/>
-      <w:bookmarkStart w:id="38" w:name="_Toc521046957"/>
+      <w:bookmarkStart w:id="37" w:name="_Toc521046957"/>
+      <w:bookmarkStart w:id="38" w:name="_Toc459874772"/>
       <w:r>
         <w:t>CHƯƠNG II: CƠ SỞ LÝ THUYẾT</w:t>
       </w:r>
@@ -17343,8 +17354,8 @@
           <w:szCs w:val="26"/>
         </w:rPr>
       </w:pPr>
-      <w:bookmarkStart w:id="41" w:name="_Toc459874774"/>
-      <w:bookmarkStart w:id="42" w:name="_Toc521046959"/>
+      <w:bookmarkStart w:id="41" w:name="_Toc521046959"/>
+      <w:bookmarkStart w:id="42" w:name="_Toc459874774"/>
       <w:r>
         <w:rPr>
           <w:b/>
@@ -18663,8 +18674,8 @@
           <w:szCs w:val="26"/>
         </w:rPr>
       </w:pPr>
-      <w:bookmarkStart w:id="52" w:name="_Toc459874779"/>
-      <w:bookmarkStart w:id="53" w:name="_Toc521046965"/>
+      <w:bookmarkStart w:id="52" w:name="_Toc521046965"/>
+      <w:bookmarkStart w:id="53" w:name="_Toc459874779"/>
       <w:r>
         <w:rPr>
           <w:b/>
@@ -18956,8 +18967,8 @@
           <w:szCs w:val="26"/>
         </w:rPr>
       </w:pPr>
-      <w:bookmarkStart w:id="54" w:name="_Toc459874780"/>
-      <w:bookmarkStart w:id="55" w:name="_Toc521046966"/>
+      <w:bookmarkStart w:id="54" w:name="_Toc521046966"/>
+      <w:bookmarkStart w:id="55" w:name="_Toc459874780"/>
       <w:r>
         <w:rPr>
           <w:b/>
@@ -21838,14 +21849,7 @@
       </w:tblGrid>
       <w:tr>
         <w:tblPrEx>
-          <w:shd w:val="clear" w:color="auto" w:fill="FFFFFF"/>
           <w:tblLayout w:type="fixed"/>
-          <w:tblCellMar>
-            <w:top w:w="15" w:type="dxa"/>
-            <w:left w:w="15" w:type="dxa"/>
-            <w:bottom w:w="15" w:type="dxa"/>
-            <w:right w:w="15" w:type="dxa"/>
-          </w:tblCellMar>
         </w:tblPrEx>
         <w:trPr>
           <w:trHeight w:val="216" w:hRule="atLeast"/>
@@ -27165,8 +27169,8 @@
           <w:szCs w:val="26"/>
         </w:rPr>
       </w:pPr>
-      <w:bookmarkStart w:id="84" w:name="_Toc459874787"/>
-      <w:bookmarkStart w:id="85" w:name="_Toc521046987"/>
+      <w:bookmarkStart w:id="84" w:name="_Toc521046987"/>
+      <w:bookmarkStart w:id="85" w:name="_Toc459874787"/>
       <w:r>
         <w:rPr>
           <w:b/>
@@ -28185,8 +28189,8 @@
           <w:szCs w:val="26"/>
         </w:rPr>
       </w:pPr>
-      <w:bookmarkStart w:id="92" w:name="_Toc521046990"/>
-      <w:bookmarkStart w:id="93" w:name="_Toc459874790"/>
+      <w:bookmarkStart w:id="92" w:name="_Toc459874790"/>
+      <w:bookmarkStart w:id="93" w:name="_Toc521046990"/>
       <w:r>
         <w:rPr>
           <w:b/>
@@ -29360,8 +29364,8 @@
           <w:szCs w:val="26"/>
         </w:rPr>
       </w:pPr>
-      <w:bookmarkStart w:id="94" w:name="_Toc521046991"/>
-      <w:bookmarkStart w:id="95" w:name="_Toc459874791"/>
+      <w:bookmarkStart w:id="94" w:name="_Toc459874791"/>
+      <w:bookmarkStart w:id="95" w:name="_Toc521046991"/>
       <w:r>
         <w:rPr>
           <w:b/>
@@ -38183,8 +38187,8 @@
       <w:pPr>
         <w:pStyle w:val="3"/>
       </w:pPr>
-      <w:bookmarkStart w:id="129" w:name="_Toc459874796"/>
-      <w:bookmarkStart w:id="130" w:name="_Toc521047013"/>
+      <w:bookmarkStart w:id="129" w:name="_Toc521047013"/>
+      <w:bookmarkStart w:id="130" w:name="_Toc459874796"/>
       <w:r>
         <w:t>3.3 Thiết kế giao diện</w:t>
       </w:r>
@@ -41223,8 +41227,8 @@
           <w:szCs w:val="26"/>
         </w:rPr>
       </w:pPr>
-      <w:bookmarkStart w:id="157" w:name="_Toc459874806"/>
-      <w:bookmarkStart w:id="158" w:name="_Toc521047023"/>
+      <w:bookmarkStart w:id="157" w:name="_Toc521047023"/>
+      <w:bookmarkStart w:id="158" w:name="_Toc459874806"/>
       <w:r>
         <w:rPr>
           <w:b/>
@@ -50781,12 +50785,12 @@
     <w:lsdException w:qFormat="1" w:uiPriority="39" w:semiHidden="0" w:name="toc 1"/>
     <w:lsdException w:qFormat="1" w:uiPriority="39" w:semiHidden="0" w:name="toc 2"/>
     <w:lsdException w:qFormat="1" w:uiPriority="39" w:semiHidden="0" w:name="toc 3"/>
-    <w:lsdException w:uiPriority="39" w:semiHidden="0" w:name="toc 4"/>
-    <w:lsdException w:uiPriority="39" w:semiHidden="0" w:name="toc 5"/>
-    <w:lsdException w:uiPriority="39" w:semiHidden="0" w:name="toc 6"/>
-    <w:lsdException w:uiPriority="39" w:semiHidden="0" w:name="toc 7"/>
-    <w:lsdException w:uiPriority="39" w:semiHidden="0" w:name="toc 8"/>
-    <w:lsdException w:uiPriority="39" w:semiHidden="0" w:name="toc 9"/>
+    <w:lsdException w:qFormat="1" w:uiPriority="39" w:semiHidden="0" w:name="toc 4"/>
+    <w:lsdException w:qFormat="1" w:uiPriority="39" w:semiHidden="0" w:name="toc 5"/>
+    <w:lsdException w:qFormat="1" w:uiPriority="39" w:semiHidden="0" w:name="toc 6"/>
+    <w:lsdException w:qFormat="1" w:uiPriority="39" w:semiHidden="0" w:name="toc 7"/>
+    <w:lsdException w:qFormat="1" w:uiPriority="39" w:semiHidden="0" w:name="toc 8"/>
+    <w:lsdException w:qFormat="1" w:uiPriority="39" w:semiHidden="0" w:name="toc 9"/>
     <w:lsdException w:uiPriority="99" w:name="Normal Indent"/>
     <w:lsdException w:uiPriority="99" w:name="footnote text"/>
     <w:lsdException w:uiPriority="99" w:name="annotation text"/>
@@ -50824,7 +50828,7 @@
     <w:lsdException w:qFormat="1" w:unhideWhenUsed="0" w:uiPriority="10" w:semiHidden="0" w:name="Title"/>
     <w:lsdException w:uiPriority="99" w:name="Closing"/>
     <w:lsdException w:uiPriority="99" w:name="Signature"/>
-    <w:lsdException w:uiPriority="1" w:semiHidden="0" w:name="Default Paragraph Font"/>
+    <w:lsdException w:qFormat="1" w:uiPriority="1" w:semiHidden="0" w:name="Default Paragraph Font"/>
     <w:lsdException w:uiPriority="99" w:name="Body Text"/>
     <w:lsdException w:uiPriority="99" w:name="Body Text Indent"/>
     <w:lsdException w:uiPriority="99" w:name="List Continue"/>
@@ -51109,6 +51113,7 @@
   <w:style w:type="character" w:default="1" w:styleId="21">
     <w:name w:val="Default Paragraph Font"/>
     <w:unhideWhenUsed/>
+    <w:qFormat/>
     <w:uiPriority w:val="1"/>
   </w:style>
   <w:style w:type="table" w:default="1" w:styleId="25">
@@ -51250,6 +51255,7 @@
     <w:basedOn w:val="1"/>
     <w:next w:val="1"/>
     <w:unhideWhenUsed/>
+    <w:qFormat/>
     <w:uiPriority w:val="39"/>
     <w:pPr>
       <w:spacing w:after="100"/>
@@ -51261,6 +51267,7 @@
     <w:basedOn w:val="1"/>
     <w:next w:val="1"/>
     <w:unhideWhenUsed/>
+    <w:qFormat/>
     <w:uiPriority w:val="39"/>
     <w:pPr>
       <w:spacing w:after="100" w:line="276" w:lineRule="auto"/>
@@ -51277,6 +51284,7 @@
     <w:basedOn w:val="1"/>
     <w:next w:val="1"/>
     <w:unhideWhenUsed/>
+    <w:qFormat/>
     <w:uiPriority w:val="39"/>
     <w:pPr>
       <w:spacing w:after="100" w:line="276" w:lineRule="auto"/>
@@ -51293,6 +51301,7 @@
     <w:basedOn w:val="1"/>
     <w:next w:val="1"/>
     <w:unhideWhenUsed/>
+    <w:qFormat/>
     <w:uiPriority w:val="39"/>
     <w:pPr>
       <w:spacing w:after="100" w:line="276" w:lineRule="auto"/>
@@ -51309,6 +51318,7 @@
     <w:basedOn w:val="1"/>
     <w:next w:val="1"/>
     <w:unhideWhenUsed/>
+    <w:qFormat/>
     <w:uiPriority w:val="39"/>
     <w:pPr>
       <w:spacing w:after="100" w:line="276" w:lineRule="auto"/>
@@ -51325,6 +51335,7 @@
     <w:basedOn w:val="1"/>
     <w:next w:val="1"/>
     <w:unhideWhenUsed/>
+    <w:qFormat/>
     <w:uiPriority w:val="39"/>
     <w:pPr>
       <w:spacing w:after="100" w:line="276" w:lineRule="auto"/>
@@ -51465,6 +51476,7 @@
     <w:name w:val="Văn bản nội dung (2)"/>
     <w:basedOn w:val="1"/>
     <w:link w:val="32"/>
+    <w:qFormat/>
     <w:uiPriority w:val="99"/>
     <w:pPr>
       <w:widowControl w:val="0"/>
@@ -51546,6 +51558,7 @@
   <w:style w:type="paragraph" w:customStyle="1" w:styleId="35">
     <w:name w:val="Char1"/>
     <w:basedOn w:val="1"/>
+    <w:qFormat/>
     <w:uiPriority w:val="0"/>
     <w:pPr>
       <w:pageBreakBefore/>
@@ -51600,6 +51613,7 @@
     <w:name w:val="AHINH"/>
     <w:basedOn w:val="1"/>
     <w:link w:val="40"/>
+    <w:qFormat/>
     <w:uiPriority w:val="0"/>
     <w:pPr>
       <w:spacing w:line="288" w:lineRule="auto"/>
@@ -51615,6 +51629,7 @@
     <w:name w:val="AHINH Char"/>
     <w:basedOn w:val="21"/>
     <w:link w:val="39"/>
+    <w:qFormat/>
     <w:uiPriority w:val="0"/>
     <w:rPr>
       <w:rFonts w:eastAsia="Times New Roman"/>
@@ -51628,6 +51643,7 @@
     <w:name w:val="BBANG"/>
     <w:basedOn w:val="1"/>
     <w:link w:val="42"/>
+    <w:qFormat/>
     <w:uiPriority w:val="0"/>
     <w:pPr>
       <w:spacing w:line="288" w:lineRule="auto"/>
@@ -51642,6 +51658,7 @@
     <w:name w:val="BBANG Char"/>
     <w:basedOn w:val="21"/>
     <w:link w:val="41"/>
+    <w:qFormat/>
     <w:uiPriority w:val="0"/>
     <w:rPr>
       <w:rFonts w:eastAsia="Times New Roman"/>
@@ -51654,6 +51671,7 @@
     <w:name w:val="CSODO"/>
     <w:basedOn w:val="1"/>
     <w:link w:val="44"/>
+    <w:qFormat/>
     <w:uiPriority w:val="0"/>
     <w:pPr>
       <w:spacing w:line="288" w:lineRule="auto"/>
@@ -51668,6 +51686,7 @@
     <w:name w:val="CSODO Char"/>
     <w:basedOn w:val="21"/>
     <w:link w:val="43"/>
+    <w:qFormat/>
     <w:uiPriority w:val="0"/>
     <w:rPr>
       <w:rFonts w:eastAsia="Times New Roman"/>
@@ -51680,6 +51699,7 @@
     <w:name w:val="DBIEUDO"/>
     <w:basedOn w:val="1"/>
     <w:link w:val="46"/>
+    <w:qFormat/>
     <w:uiPriority w:val="0"/>
     <w:pPr>
       <w:spacing w:line="288" w:lineRule="auto"/>
@@ -51694,6 +51714,7 @@
     <w:name w:val="DBIEUDO Char"/>
     <w:basedOn w:val="21"/>
     <w:link w:val="45"/>
+    <w:qFormat/>
     <w:uiPriority w:val="0"/>
     <w:rPr>
       <w:rFonts w:eastAsia="Times New Roman"/>

</xml_diff>